<commit_message>
add file for pie chart
</commit_message>
<xml_diff>
--- a/Assignment 4/A4.docx
+++ b/Assignment 4/A4.docx
@@ -714,12 +714,7 @@
         <w:t xml:space="preserve"> and</w:t>
       </w:r>
       <w:r>
-        <w:t xml:space="preserve"> colors used to represent the day when creating the chart. Diagram 1 shows the chart created to represent the data in Table 1. Using pie chart made it easier to visualize the statistics obtained as it is easy to get the day with the highest commits or lowest commits just by looking at the proportion of the color which represents the day</w:t>
-      </w:r>
-      <w:bookmarkStart w:id="0" w:name="_GoBack"/>
-      <w:bookmarkEnd w:id="0"/>
-      <w:r>
-        <w:t xml:space="preserve"> in the pie chart.</w:t>
+        <w:t xml:space="preserve"> colors used to represent the day when creating the chart. Diagram 1 shows the chart created to represent the data in Table 1. Using pie chart made it easier to visualize the statistics obtained as it is easy to get the day with the highest commits or lowest commits just by looking at the proportion of the color which represents the day in the pie chart.</w:t>
       </w:r>
       <w:r>
         <w:t xml:space="preserve"> </w:t>
@@ -1020,7 +1015,7 @@
                 <v:shape id="_x0000_i1025" type="#_x0000_t75" style="width:153pt;height:117pt" o:ole="">
                   <v:imagedata r:id="rId7" o:title=""/>
                 </v:shape>
-                <o:OLEObject Type="Embed" ProgID="Excel.Sheet.12" ShapeID="_x0000_i1025" DrawAspect="Content" ObjectID="_1537059134" r:id="rId8"/>
+                <o:OLEObject Type="Embed" ProgID="Excel.Sheet.12" ShapeID="_x0000_i1025" DrawAspect="Content" ObjectID="_1537092568" r:id="rId8"/>
               </w:object>
             </w:r>
           </w:p>
@@ -1187,19 +1182,17 @@
       <w:r>
         <w:tab/>
       </w:r>
-      <w:r>
-        <w:rPr>
-          <w:rFonts w:ascii="Times New Roman" w:eastAsia="Times New Roman" w:hAnsi="Times New Roman" w:cs="Times New Roman"/>
+      <w:bookmarkStart w:id="0" w:name="_GoBack"/>
+      <w:r>
+        <w:rPr>
           <w:noProof/>
-          <w:sz w:val="20"/>
-          <w:szCs w:val="20"/>
           <w:lang w:eastAsia="zh-CN"/>
         </w:rPr>
         <w:drawing>
-          <wp:inline distT="0" distB="0" distL="0" distR="0" wp14:anchorId="6F4DBBE8" wp14:editId="142EB36A">
-            <wp:extent cx="3333749" cy="3000375"/>
-            <wp:effectExtent l="0" t="0" r="635" b="0"/>
-            <wp:docPr id="2" name="Picture 2"/>
+          <wp:inline distT="0" distB="0" distL="0" distR="0">
+            <wp:extent cx="3819525" cy="3324225"/>
+            <wp:effectExtent l="0" t="0" r="9525" b="9525"/>
+            <wp:docPr id="1" name="Picture 1"/>
             <wp:cNvGraphicFramePr>
               <a:graphicFrameLocks xmlns:a="http://schemas.openxmlformats.org/drawingml/2006/main" noChangeAspect="1"/>
             </wp:cNvGraphicFramePr>
@@ -1207,7 +1200,7 @@
               <a:graphicData uri="http://schemas.openxmlformats.org/drawingml/2006/picture">
                 <pic:pic xmlns:pic="http://schemas.openxmlformats.org/drawingml/2006/picture">
                   <pic:nvPicPr>
-                    <pic:cNvPr id="2" name="Capture.PNG"/>
+                    <pic:cNvPr id="1" name="Capture.PNG"/>
                     <pic:cNvPicPr/>
                   </pic:nvPicPr>
                   <pic:blipFill>
@@ -1225,7 +1218,7 @@
                   <pic:spPr>
                     <a:xfrm>
                       <a:off x="0" y="0"/>
-                      <a:ext cx="3379966" cy="3041970"/>
+                      <a:ext cx="3819572" cy="3324266"/>
                     </a:xfrm>
                     <a:prstGeom prst="rect">
                       <a:avLst/>
@@ -1237,6 +1230,7 @@
           </wp:inline>
         </w:drawing>
       </w:r>
+      <w:bookmarkEnd w:id="0"/>
       <w:r>
         <w:tab/>
       </w:r>
@@ -1263,14 +1257,7 @@
           <w:sz w:val="20"/>
           <w:szCs w:val="20"/>
         </w:rPr>
-        <w:t xml:space="preserve">         </w:t>
-      </w:r>
-      <w:r>
-        <w:rPr>
-          <w:sz w:val="20"/>
-          <w:szCs w:val="20"/>
-        </w:rPr>
-        <w:tab/>
+        <w:t xml:space="preserve">        </w:t>
       </w:r>
       <w:r>
         <w:rPr>

</xml_diff>